<commit_message>
[V&V] Adequando as políticas do processo de V&V para o replanejamento
</commit_message>
<xml_diff>
--- a/Artefatos de Documentação/Processo Genérico/6-Verificacao e Validacao/VER-VAL-Verificação e Validação.docx
+++ b/Artefatos de Documentação/Processo Genérico/6-Verificacao e Validacao/VER-VAL-Verificação e Validação.docx
@@ -1960,7 +1960,73 @@
         <w:rPr>
           <w:rFonts w:ascii="Arial" w:hAnsi="Arial" w:cs="Arial"/>
         </w:rPr>
-        <w:t>As etapas do ciclo de vida do produto inclusas no foco de verificação e validação são desenvolvimento e manutenção. O desenvolvimento se subdivide em levantamento de requisitos, projeto arquitetural, implementação (codificação) e testes. A manutenção não possui segmentos, portanto já representa um foco de V &amp; V indivisível. Todos os artefatos (itens de configuração de software) envolvidos nessas áreas são objeto de V &amp; V.</w:t>
+        <w:t>As etapas do ciclo de vida do produto inclusas no foco de verificação e validação são desenvolvimento e manutenção. O desenvolvimento se subdivide em levantamento de requisitos, projeto arquitetural,</w:t>
+      </w:r>
+      <w:r>
+        <w:rPr>
+          <w:rFonts w:ascii="Arial" w:hAnsi="Arial" w:cs="Arial"/>
+        </w:rPr>
+        <w:t xml:space="preserve"> e implementação (codificação)</w:t>
+      </w:r>
+      <w:r>
+        <w:rPr>
+          <w:rFonts w:ascii="Arial" w:hAnsi="Arial" w:cs="Arial"/>
+        </w:rPr>
+        <w:t xml:space="preserve">. A manutenção não possui segmentos, portanto já representa um foco de V &amp; V indivisível. </w:t>
+      </w:r>
+      <w:r>
+        <w:rPr>
+          <w:rFonts w:ascii="Arial" w:hAnsi="Arial" w:cs="Arial"/>
+        </w:rPr>
+        <w:t>O</w:t>
+      </w:r>
+      <w:r>
+        <w:rPr>
+          <w:rFonts w:ascii="Arial" w:hAnsi="Arial" w:cs="Arial"/>
+        </w:rPr>
+        <w:t>s artefatos (itens de configuração de software)</w:t>
+      </w:r>
+      <w:r>
+        <w:rPr>
+          <w:rFonts w:ascii="Arial" w:hAnsi="Arial" w:cs="Arial"/>
+        </w:rPr>
+        <w:t xml:space="preserve"> </w:t>
+      </w:r>
+      <w:r>
+        <w:rPr>
+          <w:rFonts w:ascii="Arial" w:hAnsi="Arial" w:cs="Arial"/>
+        </w:rPr>
+        <w:t>objeto de V &amp; V</w:t>
+      </w:r>
+      <w:r>
+        <w:rPr>
+          <w:rFonts w:ascii="Arial" w:hAnsi="Arial" w:cs="Arial"/>
+        </w:rPr>
+        <w:t xml:space="preserve"> </w:t>
+      </w:r>
+      <w:r>
+        <w:rPr>
+          <w:rFonts w:ascii="Arial" w:hAnsi="Arial" w:cs="Arial"/>
+        </w:rPr>
+        <w:t>d</w:t>
+      </w:r>
+      <w:r>
+        <w:rPr>
+          <w:rFonts w:ascii="Arial" w:hAnsi="Arial" w:cs="Arial"/>
+        </w:rPr>
+        <w:t>essas área</w:t>
+      </w:r>
+      <w:r>
+        <w:rPr>
+          <w:rFonts w:ascii="Arial" w:hAnsi="Arial" w:cs="Arial"/>
+        </w:rPr>
+        <w:t>s serão identificados no plano de verificação e validação</w:t>
+      </w:r>
+      <w:r>
+        <w:rPr>
+          <w:rFonts w:ascii="Arial" w:hAnsi="Arial" w:cs="Arial"/>
+        </w:rPr>
+        <w:t>.</w:t>
       </w:r>
     </w:p>
     <w:p>
@@ -5033,14 +5099,7 @@
                         <w:rStyle w:val="Forte"/>
                         <w:rFonts w:ascii="Cambria Math" w:hAnsi="Cambria Math" w:cs="Arial"/>
                       </w:rPr>
-                      <m:t>x1+x2+x3</m:t>
-                    </m:r>
-                    <m:r>
-                      <w:rPr>
-                        <w:rStyle w:val="Forte"/>
-                        <w:rFonts w:ascii="Cambria Math" w:hAnsi="Cambria Math" w:cs="Arial"/>
-                      </w:rPr>
-                      <m:t>+x4</m:t>
+                      <m:t>x1+x2+x3+x4</m:t>
                     </m:r>
                   </m:num>
                   <m:den>
@@ -6167,14 +6226,7 @@
                         <w:rStyle w:val="Forte"/>
                         <w:rFonts w:ascii="Cambria Math" w:hAnsi="Cambria Math" w:cs="Arial"/>
                       </w:rPr>
-                      <m:t>x1+x2+x3</m:t>
-                    </m:r>
-                    <m:r>
-                      <w:rPr>
-                        <w:rStyle w:val="Forte"/>
-                        <w:rFonts w:ascii="Cambria Math" w:hAnsi="Cambria Math" w:cs="Arial"/>
-                      </w:rPr>
-                      <m:t>+x4</m:t>
+                      <m:t>x1+x2+x3+x4</m:t>
                     </m:r>
                   </m:num>
                   <m:den>
@@ -9827,6 +9879,7 @@
         <w:t>Atividades</w:t>
       </w:r>
     </w:p>
+    <w:bookmarkEnd w:id="2"/>
     <w:p>
       <w:pPr>
         <w:ind w:firstLine="360"/>
@@ -9836,9 +9889,6 @@
           <w:b w:val="0"/>
         </w:rPr>
       </w:pPr>
-      <w:bookmarkStart w:id="3" w:name="_GoBack"/>
-      <w:bookmarkEnd w:id="2"/>
-      <w:bookmarkEnd w:id="3"/>
     </w:p>
     <w:p>
       <w:pPr>
@@ -10571,6 +10621,8 @@
               </w:rPr>
               <w:t>Produtos</w:t>
             </w:r>
+            <w:bookmarkStart w:id="3" w:name="_GoBack"/>
+            <w:bookmarkEnd w:id="3"/>
           </w:p>
         </w:tc>
         <w:tc>
@@ -18161,7 +18213,7 @@
 </file>
 
 <file path=customXml/itemProps1.xml><?xml version="1.0" encoding="utf-8"?>
-<ds:datastoreItem xmlns:ds="http://schemas.openxmlformats.org/officeDocument/2006/customXml" ds:itemID="{3FEA150E-72EC-4355-B7E4-D6D135F1842E}">
+<ds:datastoreItem xmlns:ds="http://schemas.openxmlformats.org/officeDocument/2006/customXml" ds:itemID="{1F33E243-9846-42DE-8A90-781E2333BBBC}">
   <ds:schemaRefs>
     <ds:schemaRef ds:uri="http://schemas.openxmlformats.org/officeDocument/2006/bibliography"/>
   </ds:schemaRefs>

</xml_diff>